<commit_message>
Site updated: 2024-11-08 22:28:33
</commit_message>
<xml_diff>
--- a/2020/0721/folder-ganhuo/folder-maths/fixed-point/不动点法在高考数列中的应用.docx
+++ b/2020/0721/folder-ganhuo/folder-maths/fixed-point/不动点法在高考数列中的应用.docx
@@ -59,7 +59,6 @@
               <w:tab w:val="right" w:leader="dot" w:pos="8630"/>
             </w:tabs>
             <w:rPr>
-              <w:rFonts w:hint="eastAsia"/>
               <w:noProof/>
             </w:rPr>
           </w:pPr>
@@ -137,6 +136,7 @@
             </w:r>
             <w:r>
               <w:rPr>
+                <w:rFonts w:hint="eastAsia"/>
                 <w:noProof/>
                 <w:webHidden/>
               </w:rPr>
@@ -166,7 +166,6 @@
               <w:tab w:val="right" w:leader="dot" w:pos="8630"/>
             </w:tabs>
             <w:rPr>
-              <w:rFonts w:hint="eastAsia"/>
               <w:noProof/>
             </w:rPr>
           </w:pPr>
@@ -235,6 +234,7 @@
             </w:r>
             <w:r>
               <w:rPr>
+                <w:rFonts w:hint="eastAsia"/>
                 <w:noProof/>
                 <w:webHidden/>
               </w:rPr>
@@ -264,7 +264,6 @@
               <w:tab w:val="right" w:leader="dot" w:pos="8630"/>
             </w:tabs>
             <w:rPr>
-              <w:rFonts w:hint="eastAsia"/>
               <w:noProof/>
             </w:rPr>
           </w:pPr>
@@ -333,6 +332,7 @@
             </w:r>
             <w:r>
               <w:rPr>
+                <w:rFonts w:hint="eastAsia"/>
                 <w:noProof/>
                 <w:webHidden/>
               </w:rPr>
@@ -362,7 +362,6 @@
               <w:tab w:val="right" w:leader="dot" w:pos="8630"/>
             </w:tabs>
             <w:rPr>
-              <w:rFonts w:hint="eastAsia"/>
               <w:noProof/>
             </w:rPr>
           </w:pPr>
@@ -423,6 +422,7 @@
             </w:r>
             <w:r>
               <w:rPr>
+                <w:rFonts w:hint="eastAsia"/>
                 <w:noProof/>
                 <w:webHidden/>
               </w:rPr>
@@ -1389,25 +1389,15 @@
                   </w:rPr>
                   <m:t>n</m:t>
                 </m:r>
+                <m:r>
+                  <w:rPr>
+                    <w:rFonts w:ascii="Cambria Math" w:hAnsi="Cambria Math"/>
+                    <w:lang w:eastAsia="zh-CN"/>
+                  </w:rPr>
+                  <m:t>-1</m:t>
+                </m:r>
               </m:sub>
             </m:sSub>
-            <m:r>
-              <m:rPr>
-                <m:sty m:val="p"/>
-              </m:rPr>
-              <w:rPr>
-                <w:rFonts w:ascii="Cambria Math" w:hAnsi="Cambria Math"/>
-                <w:lang w:eastAsia="zh-CN"/>
-              </w:rPr>
-              <m:t>-</m:t>
-            </m:r>
-            <m:r>
-              <w:rPr>
-                <w:rFonts w:ascii="Cambria Math" w:hAnsi="Cambria Math"/>
-                <w:lang w:eastAsia="zh-CN"/>
-              </w:rPr>
-              <m:t>1</m:t>
-            </m:r>
           </m:e>
         </m:d>
       </m:oMath>
@@ -1619,25 +1609,15 @@
                   </w:rPr>
                   <m:t>n</m:t>
                 </m:r>
+                <m:r>
+                  <w:rPr>
+                    <w:rFonts w:ascii="Cambria Math" w:hAnsi="Cambria Math"/>
+                    <w:lang w:eastAsia="zh-CN"/>
+                  </w:rPr>
+                  <m:t>-1</m:t>
+                </m:r>
               </m:sub>
             </m:sSub>
-            <m:r>
-              <m:rPr>
-                <m:sty m:val="p"/>
-              </m:rPr>
-              <w:rPr>
-                <w:rFonts w:ascii="Cambria Math" w:hAnsi="Cambria Math"/>
-                <w:lang w:eastAsia="zh-CN"/>
-              </w:rPr>
-              <m:t>-</m:t>
-            </m:r>
-            <m:r>
-              <w:rPr>
-                <w:rFonts w:ascii="Cambria Math" w:hAnsi="Cambria Math"/>
-                <w:lang w:eastAsia="zh-CN"/>
-              </w:rPr>
-              <m:t>1</m:t>
-            </m:r>
           </m:e>
         </m:d>
       </m:oMath>
@@ -1747,6 +1727,26 @@
           <w:lang w:eastAsia="zh-CN"/>
         </w:rPr>
         <w:t>.</w:t>
+      </w:r>
+    </w:p>
+    <w:p>
+      <w:pPr>
+        <w:pStyle w:val="4"/>
+        <w:rPr>
+          <w:lang w:eastAsia="zh-CN"/>
+        </w:rPr>
+      </w:pPr>
+      <w:r>
+        <w:rPr>
+          <w:lang w:eastAsia="zh-CN"/>
+        </w:rPr>
+        <w:t>定义</w:t>
+      </w:r>
+      <w:r>
+        <w:rPr>
+          <w:lang w:eastAsia="zh-CN"/>
+        </w:rPr>
+        <w:t>3</w:t>
       </w:r>
     </w:p>
     <w:p>
@@ -1760,26 +1760,6 @@
         <w:rPr>
           <w:lang w:eastAsia="zh-CN"/>
         </w:rPr>
-        <w:t>定义</w:t>
-      </w:r>
-      <w:r>
-        <w:rPr>
-          <w:lang w:eastAsia="zh-CN"/>
-        </w:rPr>
-        <w:t>3</w:t>
-      </w:r>
-    </w:p>
-    <w:p>
-      <w:pPr>
-        <w:pStyle w:val="a0"/>
-        <w:rPr>
-          <w:lang w:eastAsia="zh-CN"/>
-        </w:rPr>
-      </w:pPr>
-      <w:r>
-        <w:rPr>
-          <w:lang w:eastAsia="zh-CN"/>
-        </w:rPr>
         <w:t>方程</w:t>
       </w:r>
       <m:oMath>
@@ -1936,8 +1916,8 @@
           <w:lang w:eastAsia="zh-CN"/>
         </w:rPr>
       </w:pPr>
-      <w:bookmarkStart w:id="0" w:name="定理1"/>
-      <w:bookmarkStart w:id="1" w:name="_Toc179309781"/>
+      <w:bookmarkStart w:id="0" w:name="_Toc179309781"/>
+      <w:bookmarkStart w:id="1" w:name="定理1"/>
       <w:r>
         <w:rPr>
           <w:lang w:eastAsia="zh-CN"/>
@@ -1950,7 +1930,7 @@
         </w:rPr>
         <w:t>1</w:t>
       </w:r>
-      <w:bookmarkEnd w:id="1"/>
+      <w:bookmarkEnd w:id="0"/>
     </w:p>
     <w:p>
       <w:pPr>
@@ -1963,24 +1943,6 @@
         <w:rPr>
           <w:lang w:eastAsia="zh-CN"/>
         </w:rPr>
-        <w:t xml:space="preserve">!!! info </w:t>
-      </w:r>
-      <w:r>
-        <w:rPr>
-          <w:lang w:eastAsia="zh-CN"/>
-        </w:rPr>
-        <w:t>定理</w:t>
-      </w:r>
-      <w:r>
-        <w:rPr>
-          <w:lang w:eastAsia="zh-CN"/>
-        </w:rPr>
-        <w:t xml:space="preserve">1 </w:t>
-      </w:r>
-      <w:r>
-        <w:rPr>
-          <w:lang w:eastAsia="zh-CN"/>
-        </w:rPr>
         <w:t>设</w:t>
       </w:r>
       <m:oMath>
@@ -2114,22 +2076,58 @@
         <w:rPr>
           <w:lang w:eastAsia="zh-CN"/>
         </w:rPr>
-        <w:t>,$\left\\{</w:t>
-      </w:r>
-      <w:proofErr w:type="spellStart"/>
-      <w:r>
-        <w:rPr>
-          <w:lang w:eastAsia="zh-CN"/>
-        </w:rPr>
-        <w:t>a_n</w:t>
-      </w:r>
-      <w:proofErr w:type="spellEnd"/>
-      <w:r>
-        <w:rPr>
-          <w:lang w:eastAsia="zh-CN"/>
-        </w:rPr>
-        <w:t>\right\\}$</w:t>
-      </w:r>
+        <w:t>,</w:t>
+      </w:r>
+      <w:r>
+        <w:rPr>
+          <w:rFonts w:ascii="Cambria Math" w:hAnsi="Cambria Math"/>
+          <w:lang w:eastAsia="zh-CN"/>
+        </w:rPr>
+        <w:t xml:space="preserve"> </w:t>
+      </w:r>
+      <m:oMath>
+        <m:r>
+          <w:rPr>
+            <w:rFonts w:ascii="Cambria Math" w:hAnsi="Cambria Math"/>
+            <w:lang w:eastAsia="zh-CN"/>
+          </w:rPr>
+          <m:t>{</m:t>
+        </m:r>
+        <m:sSub>
+          <m:sSubPr>
+            <m:ctrlPr>
+              <w:rPr>
+                <w:rFonts w:ascii="Cambria Math" w:hAnsi="Cambria Math"/>
+              </w:rPr>
+            </m:ctrlPr>
+          </m:sSubPr>
+          <m:e>
+            <m:r>
+              <w:rPr>
+                <w:rFonts w:ascii="Cambria Math" w:hAnsi="Cambria Math"/>
+                <w:lang w:eastAsia="zh-CN"/>
+              </w:rPr>
+              <m:t>a</m:t>
+            </m:r>
+          </m:e>
+          <m:sub>
+            <m:r>
+              <w:rPr>
+                <w:rFonts w:ascii="Cambria Math" w:hAnsi="Cambria Math"/>
+                <w:lang w:eastAsia="zh-CN"/>
+              </w:rPr>
+              <m:t>n</m:t>
+            </m:r>
+          </m:sub>
+        </m:sSub>
+        <m:r>
+          <w:rPr>
+            <w:rFonts w:ascii="Cambria Math" w:hAnsi="Cambria Math"/>
+            <w:lang w:eastAsia="zh-CN"/>
+          </w:rPr>
+          <m:t>}</m:t>
+        </m:r>
+      </m:oMath>
       <w:r>
         <w:rPr>
           <w:lang w:eastAsia="zh-CN"/>
@@ -2215,25 +2213,15 @@
                   </w:rPr>
                   <m:t>n</m:t>
                 </m:r>
+                <m:r>
+                  <w:rPr>
+                    <w:rFonts w:ascii="Cambria Math" w:hAnsi="Cambria Math"/>
+                    <w:lang w:eastAsia="zh-CN"/>
+                  </w:rPr>
+                  <m:t>-1</m:t>
+                </m:r>
               </m:sub>
             </m:sSub>
-            <m:r>
-              <m:rPr>
-                <m:sty m:val="p"/>
-              </m:rPr>
-              <w:rPr>
-                <w:rFonts w:ascii="Cambria Math" w:hAnsi="Cambria Math"/>
-                <w:lang w:eastAsia="zh-CN"/>
-              </w:rPr>
-              <m:t>-</m:t>
-            </m:r>
-            <m:r>
-              <w:rPr>
-                <w:rFonts w:ascii="Cambria Math" w:hAnsi="Cambria Math"/>
-                <w:lang w:eastAsia="zh-CN"/>
-              </w:rPr>
-              <m:t>1</m:t>
-            </m:r>
           </m:e>
         </m:d>
         <m:d>
@@ -2434,25 +2422,15 @@
                   </w:rPr>
                   <m:t>n</m:t>
                 </m:r>
+                <m:r>
+                  <w:rPr>
+                    <w:rFonts w:ascii="Cambria Math" w:hAnsi="Cambria Math"/>
+                    <w:lang w:eastAsia="zh-CN"/>
+                  </w:rPr>
+                  <m:t>-1</m:t>
+                </m:r>
               </m:sub>
             </m:sSub>
-            <m:r>
-              <m:rPr>
-                <m:sty m:val="p"/>
-              </m:rPr>
-              <w:rPr>
-                <w:rFonts w:ascii="Cambria Math" w:hAnsi="Cambria Math"/>
-                <w:lang w:eastAsia="zh-CN"/>
-              </w:rPr>
-              <m:t>-</m:t>
-            </m:r>
-            <m:r>
-              <w:rPr>
-                <w:rFonts w:ascii="Cambria Math" w:hAnsi="Cambria Math"/>
-                <w:lang w:eastAsia="zh-CN"/>
-              </w:rPr>
-              <m:t>1</m:t>
-            </m:r>
             <m:r>
               <m:rPr>
                 <m:sty m:val="p"/>
@@ -2793,12 +2771,9 @@
           <w:numId w:val="1"/>
         </w:numPr>
       </w:pPr>
-      <w:proofErr w:type="spellStart"/>
-      <w:r>
-        <w:lastRenderedPageBreak/>
+      <w:r>
         <w:t>解析</w:t>
       </w:r>
-      <w:proofErr w:type="spellEnd"/>
     </w:p>
     <w:p>
       <w:pPr>
@@ -2814,6 +2789,7 @@
         <w:rPr>
           <w:lang w:eastAsia="zh-CN"/>
         </w:rPr>
+        <w:lastRenderedPageBreak/>
         <w:t>特征方程为</w:t>
       </w:r>
       <m:oMath>
@@ -3593,11 +3569,9 @@
           <w:numId w:val="1"/>
         </w:numPr>
       </w:pPr>
-      <w:proofErr w:type="spellStart"/>
       <w:r>
         <w:t>则有</w:t>
       </w:r>
-      <w:proofErr w:type="spellEnd"/>
       <m:oMath>
         <m:sSub>
           <m:sSubPr>
@@ -3998,16 +3972,16 @@
       <w:pPr>
         <w:pStyle w:val="1"/>
       </w:pPr>
-      <w:bookmarkStart w:id="2" w:name="定理2"/>
-      <w:bookmarkStart w:id="3" w:name="_Toc179309782"/>
-      <w:bookmarkEnd w:id="0"/>
+      <w:bookmarkStart w:id="2" w:name="_Toc179309782"/>
+      <w:bookmarkStart w:id="3" w:name="定理2"/>
+      <w:bookmarkEnd w:id="1"/>
       <w:r>
         <w:t>定理</w:t>
       </w:r>
       <w:r>
         <w:t>2</w:t>
       </w:r>
-      <w:bookmarkEnd w:id="3"/>
+      <w:bookmarkEnd w:id="2"/>
     </w:p>
     <w:p>
       <w:pPr>
@@ -4016,24 +3990,6 @@
           <w:lang w:eastAsia="zh-CN"/>
         </w:rPr>
       </w:pPr>
-      <w:r>
-        <w:rPr>
-          <w:lang w:eastAsia="zh-CN"/>
-        </w:rPr>
-        <w:t xml:space="preserve">!!! info </w:t>
-      </w:r>
-      <w:r>
-        <w:rPr>
-          <w:lang w:eastAsia="zh-CN"/>
-        </w:rPr>
-        <w:t>定理</w:t>
-      </w:r>
-      <w:r>
-        <w:rPr>
-          <w:lang w:eastAsia="zh-CN"/>
-        </w:rPr>
-        <w:t xml:space="preserve">2 </w:t>
-      </w:r>
       <w:r>
         <w:rPr>
           <w:lang w:eastAsia="zh-CN"/>
@@ -4547,7 +4503,6 @@
         </w:rPr>
         <w:t>(1)</w:t>
       </w:r>
-      <w:proofErr w:type="spellStart"/>
       <w:r>
         <w:rPr>
           <w:rStyle w:val="VerbatimChar"/>
@@ -4558,243 +4513,100 @@
         <w:rPr>
           <w:rStyle w:val="VerbatimChar"/>
         </w:rPr>
-        <w:t>$f</w:t>
-      </w:r>
-      <w:proofErr w:type="spellEnd"/>
+        <w:t>$f(x)$</w:t>
+      </w:r>
       <w:r>
         <w:rPr>
           <w:rStyle w:val="VerbatimChar"/>
         </w:rPr>
-        <w:t>(x)$</w:t>
-      </w:r>
-      <w:proofErr w:type="spellStart"/>
+        <w:t>有两个相异不动点</w:t>
+      </w:r>
       <w:r>
         <w:rPr>
           <w:rStyle w:val="VerbatimChar"/>
         </w:rPr>
-        <w:t>有两个相异不动点</w:t>
+        <w:t>$p,q$</w:t>
       </w:r>
       <w:r>
         <w:rPr>
           <w:rStyle w:val="VerbatimChar"/>
         </w:rPr>
-        <w:t>$p,q</w:t>
-      </w:r>
-      <w:proofErr w:type="spellEnd"/>
+        <w:t>，则</w:t>
+      </w:r>
       <w:r>
         <w:rPr>
           <w:rStyle w:val="VerbatimChar"/>
         </w:rPr>
-        <w:t>$</w:t>
+        <w:t>$\dfrac{a_{n+1}-p}{a_{n+1}-q}=$</w:t>
+      </w:r>
+      <w:r>
+        <w:br/>
       </w:r>
       <w:r>
         <w:rPr>
           <w:rStyle w:val="VerbatimChar"/>
         </w:rPr>
+        <w:t>$\dfrac{a-cp}{a-cq}\cdot\dfrac{a_{n}-p}{a_{n}-q}$;</w:t>
+      </w:r>
+      <w:r>
+        <w:br/>
+      </w:r>
+      <w:r>
+        <w:br/>
+      </w:r>
+      <w:r>
+        <w:rPr>
+          <w:rStyle w:val="VerbatimChar"/>
+        </w:rPr>
+        <w:t>(2)</w:t>
+      </w:r>
+      <w:r>
+        <w:rPr>
+          <w:rStyle w:val="VerbatimChar"/>
+        </w:rPr>
+        <w:t>若</w:t>
+      </w:r>
+      <w:r>
+        <w:rPr>
+          <w:rStyle w:val="VerbatimChar"/>
+        </w:rPr>
+        <w:t>$f(x)$</w:t>
+      </w:r>
+      <w:r>
+        <w:rPr>
+          <w:rStyle w:val="VerbatimChar"/>
+        </w:rPr>
+        <w:t>只有一个不动点</w:t>
+      </w:r>
+      <w:r>
+        <w:rPr>
+          <w:rStyle w:val="VerbatimChar"/>
+        </w:rPr>
+        <w:t>$p$</w:t>
+      </w:r>
+      <w:r>
+        <w:rPr>
+          <w:rStyle w:val="VerbatimChar"/>
+        </w:rPr>
+        <w:t>，且</w:t>
+      </w:r>
+      <w:r>
+        <w:rPr>
+          <w:rStyle w:val="VerbatimChar"/>
+        </w:rPr>
+        <w:t>$p\neq -d$</w:t>
+      </w:r>
+      <w:r>
+        <w:rPr>
+          <w:rStyle w:val="VerbatimChar"/>
+        </w:rPr>
         <w:t>，则</w:t>
       </w:r>
       <w:r>
         <w:rPr>
           <w:rStyle w:val="VerbatimChar"/>
         </w:rPr>
-        <w:t>$\</w:t>
-      </w:r>
-      <w:proofErr w:type="spellStart"/>
-      <w:r>
-        <w:rPr>
-          <w:rStyle w:val="VerbatimChar"/>
-        </w:rPr>
-        <w:t>dfrac</w:t>
-      </w:r>
-      <w:proofErr w:type="spellEnd"/>
-      <w:r>
-        <w:rPr>
-          <w:rStyle w:val="VerbatimChar"/>
-        </w:rPr>
-        <w:t>{a_{n+1}-p}{a_{n+1}-q}=$</w:t>
-      </w:r>
-      <w:r>
-        <w:br/>
-      </w:r>
-      <w:r>
-        <w:rPr>
-          <w:rStyle w:val="VerbatimChar"/>
-        </w:rPr>
-        <w:t>$\</w:t>
-      </w:r>
-      <w:proofErr w:type="spellStart"/>
-      <w:r>
-        <w:rPr>
-          <w:rStyle w:val="VerbatimChar"/>
-        </w:rPr>
-        <w:t>dfrac</w:t>
-      </w:r>
-      <w:proofErr w:type="spellEnd"/>
-      <w:r>
-        <w:rPr>
-          <w:rStyle w:val="VerbatimChar"/>
-        </w:rPr>
-        <w:t>{a-cp}{a-</w:t>
-      </w:r>
-      <w:proofErr w:type="spellStart"/>
-      <w:r>
-        <w:rPr>
-          <w:rStyle w:val="VerbatimChar"/>
-        </w:rPr>
-        <w:t>cq</w:t>
-      </w:r>
-      <w:proofErr w:type="spellEnd"/>
-      <w:r>
-        <w:rPr>
-          <w:rStyle w:val="VerbatimChar"/>
-        </w:rPr>
-        <w:t>}\</w:t>
-      </w:r>
-      <w:proofErr w:type="spellStart"/>
-      <w:r>
-        <w:rPr>
-          <w:rStyle w:val="VerbatimChar"/>
-        </w:rPr>
-        <w:t>cdot</w:t>
-      </w:r>
-      <w:proofErr w:type="spellEnd"/>
-      <w:r>
-        <w:rPr>
-          <w:rStyle w:val="VerbatimChar"/>
-        </w:rPr>
-        <w:t>\</w:t>
-      </w:r>
-      <w:proofErr w:type="spellStart"/>
-      <w:r>
-        <w:rPr>
-          <w:rStyle w:val="VerbatimChar"/>
-        </w:rPr>
-        <w:t>dfrac</w:t>
-      </w:r>
-      <w:proofErr w:type="spellEnd"/>
-      <w:r>
-        <w:rPr>
-          <w:rStyle w:val="VerbatimChar"/>
-        </w:rPr>
-        <w:t>{a_{n}-p}{a_{n}-q}$;</w:t>
-      </w:r>
-      <w:r>
-        <w:br/>
-      </w:r>
-      <w:r>
-        <w:br/>
-      </w:r>
-      <w:r>
-        <w:rPr>
-          <w:rStyle w:val="VerbatimChar"/>
-        </w:rPr>
-        <w:t>(2)</w:t>
-      </w:r>
-      <w:proofErr w:type="spellStart"/>
-      <w:r>
-        <w:rPr>
-          <w:rStyle w:val="VerbatimChar"/>
-        </w:rPr>
-        <w:t>若</w:t>
-      </w:r>
-      <w:r>
-        <w:rPr>
-          <w:rStyle w:val="VerbatimChar"/>
-        </w:rPr>
-        <w:t>$f</w:t>
-      </w:r>
-      <w:proofErr w:type="spellEnd"/>
-      <w:r>
-        <w:rPr>
-          <w:rStyle w:val="VerbatimChar"/>
-        </w:rPr>
-        <w:t>(x)$</w:t>
-      </w:r>
-      <w:proofErr w:type="spellStart"/>
-      <w:r>
-        <w:rPr>
-          <w:rStyle w:val="VerbatimChar"/>
-        </w:rPr>
-        <w:t>只有一个不动点</w:t>
-      </w:r>
-      <w:r>
-        <w:rPr>
-          <w:rStyle w:val="VerbatimChar"/>
-        </w:rPr>
-        <w:t>$p</w:t>
-      </w:r>
-      <w:proofErr w:type="spellEnd"/>
-      <w:r>
-        <w:rPr>
-          <w:rStyle w:val="VerbatimChar"/>
-        </w:rPr>
-        <w:t>$</w:t>
-      </w:r>
-      <w:r>
-        <w:rPr>
-          <w:rStyle w:val="VerbatimChar"/>
-        </w:rPr>
-        <w:t>，</w:t>
-      </w:r>
-      <w:proofErr w:type="spellStart"/>
-      <w:r>
-        <w:rPr>
-          <w:rStyle w:val="VerbatimChar"/>
-        </w:rPr>
-        <w:t>且</w:t>
-      </w:r>
-      <w:r>
-        <w:rPr>
-          <w:rStyle w:val="VerbatimChar"/>
-        </w:rPr>
-        <w:t>$p</w:t>
-      </w:r>
-      <w:proofErr w:type="spellEnd"/>
-      <w:r>
-        <w:rPr>
-          <w:rStyle w:val="VerbatimChar"/>
-        </w:rPr>
-        <w:t>\</w:t>
-      </w:r>
-      <w:proofErr w:type="spellStart"/>
-      <w:r>
-        <w:rPr>
-          <w:rStyle w:val="VerbatimChar"/>
-        </w:rPr>
-        <w:t>neq</w:t>
-      </w:r>
-      <w:proofErr w:type="spellEnd"/>
-      <w:r>
-        <w:rPr>
-          <w:rStyle w:val="VerbatimChar"/>
-        </w:rPr>
-        <w:t xml:space="preserve"> -d$</w:t>
-      </w:r>
-      <w:r>
-        <w:rPr>
-          <w:rStyle w:val="VerbatimChar"/>
-        </w:rPr>
-        <w:t>，则</w:t>
-      </w:r>
-      <w:r>
-        <w:rPr>
-          <w:rStyle w:val="VerbatimChar"/>
-        </w:rPr>
-        <w:t>$\</w:t>
-      </w:r>
-      <w:proofErr w:type="spellStart"/>
-      <w:r>
-        <w:rPr>
-          <w:rStyle w:val="VerbatimChar"/>
-        </w:rPr>
-        <w:t>dfrac</w:t>
-      </w:r>
-      <w:proofErr w:type="spellEnd"/>
-      <w:r>
-        <w:rPr>
-          <w:rStyle w:val="VerbatimChar"/>
-        </w:rPr>
-        <w:t>{1}{a_{n+1}-p}=$</w:t>
+        <w:t>$\dfrac{1}{a_{n+1}-p}=$</w:t>
       </w:r>
       <w:r>
         <w:br/>
@@ -5171,11 +4983,9 @@
           <w:numId w:val="1"/>
         </w:numPr>
       </w:pPr>
-      <w:proofErr w:type="spellStart"/>
       <w:r>
         <w:t>解析</w:t>
       </w:r>
-      <w:proofErr w:type="spellEnd"/>
     </w:p>
     <w:p>
       <w:pPr>
@@ -5365,19 +5175,11 @@
           <w:lang w:eastAsia="zh-CN"/>
         </w:rPr>
       </w:pPr>
-      <w:proofErr w:type="gramStart"/>
-      <w:r>
-        <w:rPr>
-          <w:lang w:eastAsia="zh-CN"/>
-        </w:rPr>
-        <w:t>则特征</w:t>
-      </w:r>
-      <w:proofErr w:type="gramEnd"/>
-      <w:r>
-        <w:rPr>
-          <w:lang w:eastAsia="zh-CN"/>
-        </w:rPr>
-        <w:t>方程为</w:t>
+      <w:r>
+        <w:rPr>
+          <w:lang w:eastAsia="zh-CN"/>
+        </w:rPr>
+        <w:t>则特征方程为</w:t>
       </w:r>
       <m:oMath>
         <m:f>
@@ -5563,11 +5365,9 @@
           <w:numId w:val="1"/>
         </w:numPr>
       </w:pPr>
-      <w:proofErr w:type="spellStart"/>
       <w:r>
         <w:t>解得</w:t>
       </w:r>
-      <w:proofErr w:type="spellEnd"/>
       <m:oMath>
         <m:sSub>
           <m:sSubPr>
@@ -6770,6 +6570,7 @@
         <w:rPr>
           <w:lang w:eastAsia="zh-CN"/>
         </w:rPr>
+        <w:lastRenderedPageBreak/>
         <w:t>∴</w:t>
       </w:r>
       <w:r>
@@ -7796,19 +7597,11 @@
         </w:rPr>
         <w:t>(1)</w:t>
       </w:r>
-      <w:proofErr w:type="gramStart"/>
-      <w:r>
-        <w:rPr>
-          <w:lang w:eastAsia="zh-CN"/>
-        </w:rPr>
-        <w:t>由特征</w:t>
-      </w:r>
-      <w:proofErr w:type="gramEnd"/>
-      <w:r>
-        <w:rPr>
-          <w:lang w:eastAsia="zh-CN"/>
-        </w:rPr>
-        <w:t>方程求出不动点</w:t>
+      <w:r>
+        <w:rPr>
+          <w:lang w:eastAsia="zh-CN"/>
+        </w:rPr>
+        <w:t>由特征方程求出不动点</w:t>
       </w:r>
       <m:oMath>
         <m:sSub>
@@ -8580,11 +8373,9 @@
           <w:numId w:val="1"/>
         </w:numPr>
       </w:pPr>
-      <w:proofErr w:type="spellStart"/>
       <w:r>
         <w:t>解析</w:t>
       </w:r>
-      <w:proofErr w:type="spellEnd"/>
     </w:p>
     <w:p>
       <w:pPr>
@@ -10732,7 +10523,6 @@
         <w:rPr>
           <w:lang w:eastAsia="zh-CN"/>
         </w:rPr>
-        <w:lastRenderedPageBreak/>
         <w:t>(1)</w:t>
       </w:r>
       <w:r>
@@ -10897,6 +10687,7 @@
         <w:rPr>
           <w:lang w:eastAsia="zh-CN"/>
         </w:rPr>
+        <w:lastRenderedPageBreak/>
         <w:t>(2)</w:t>
       </w:r>
       <w:r>
@@ -12619,11 +12410,9 @@
           <w:numId w:val="1"/>
         </w:numPr>
       </w:pPr>
-      <w:proofErr w:type="spellStart"/>
       <w:r>
         <w:t>从而</w:t>
       </w:r>
-      <w:proofErr w:type="spellEnd"/>
       <m:oMath>
         <m:f>
           <m:fPr>
@@ -12946,16 +12735,16 @@
       <w:pPr>
         <w:pStyle w:val="1"/>
       </w:pPr>
-      <w:bookmarkStart w:id="4" w:name="定理3"/>
-      <w:bookmarkStart w:id="5" w:name="_Toc179309783"/>
-      <w:bookmarkEnd w:id="2"/>
+      <w:bookmarkStart w:id="4" w:name="_Toc179309783"/>
+      <w:bookmarkStart w:id="5" w:name="定理3"/>
+      <w:bookmarkEnd w:id="3"/>
       <w:r>
         <w:t>定理</w:t>
       </w:r>
       <w:r>
         <w:t>3</w:t>
       </w:r>
-      <w:bookmarkEnd w:id="5"/>
+      <w:bookmarkEnd w:id="4"/>
     </w:p>
     <w:p>
       <w:pPr>
@@ -12964,24 +12753,6 @@
           <w:lang w:eastAsia="zh-CN"/>
         </w:rPr>
       </w:pPr>
-      <w:r>
-        <w:rPr>
-          <w:lang w:eastAsia="zh-CN"/>
-        </w:rPr>
-        <w:t xml:space="preserve">!!! info </w:t>
-      </w:r>
-      <w:r>
-        <w:rPr>
-          <w:lang w:eastAsia="zh-CN"/>
-        </w:rPr>
-        <w:t>定理</w:t>
-      </w:r>
-      <w:r>
-        <w:rPr>
-          <w:lang w:eastAsia="zh-CN"/>
-        </w:rPr>
-        <w:t xml:space="preserve">3 </w:t>
-      </w:r>
       <w:r>
         <w:rPr>
           <w:lang w:eastAsia="zh-CN"/>
@@ -14353,11 +14124,9 @@
           <w:numId w:val="1"/>
         </w:numPr>
       </w:pPr>
-      <w:proofErr w:type="spellStart"/>
       <w:r>
         <w:t>解析</w:t>
       </w:r>
-      <w:proofErr w:type="spellEnd"/>
     </w:p>
     <w:p>
       <w:pPr>
@@ -14943,7 +14712,6 @@
         </w:numPr>
       </w:pPr>
       <w:r>
-        <w:lastRenderedPageBreak/>
         <w:t>则</w:t>
       </w:r>
       <m:oMath>
@@ -18029,14 +17797,12 @@
           <m:t>β</m:t>
         </m:r>
       </m:oMath>
-      <w:proofErr w:type="gramStart"/>
       <w:r>
         <w:t>的值</w:t>
       </w:r>
       <w:r>
         <w:t>;</w:t>
       </w:r>
-      <w:proofErr w:type="gramEnd"/>
     </w:p>
     <w:p>
       <w:pPr>
@@ -18494,11 +18260,9 @@
           <w:numId w:val="1"/>
         </w:numPr>
       </w:pPr>
-      <w:proofErr w:type="spellStart"/>
       <w:r>
         <w:t>解析</w:t>
       </w:r>
-      <w:proofErr w:type="spellEnd"/>
     </w:p>
     <w:p>
       <w:pPr>
@@ -18514,16 +18278,8 @@
         <w:rPr>
           <w:lang w:eastAsia="zh-CN"/>
         </w:rPr>
-        <w:t>(</w:t>
-      </w:r>
-      <w:proofErr w:type="gramStart"/>
-      <w:r>
-        <w:rPr>
-          <w:lang w:eastAsia="zh-CN"/>
-        </w:rPr>
-        <w:t>1)∵</w:t>
-      </w:r>
-      <w:proofErr w:type="gramEnd"/>
+        <w:t>(1)∵</w:t>
+      </w:r>
       <m:oMath>
         <m:r>
           <w:rPr>
@@ -20144,7 +19900,6 @@
         </w:numPr>
       </w:pPr>
       <w:r>
-        <w:lastRenderedPageBreak/>
         <w:t>∴</w:t>
       </w:r>
       <m:oMath>
@@ -20538,6 +20293,7 @@
         </w:numPr>
       </w:pPr>
       <w:r>
+        <w:lastRenderedPageBreak/>
         <w:t>(3)</w:t>
       </w:r>
       <m:oMath>
@@ -22003,13 +21759,13 @@
       <w:pPr>
         <w:pStyle w:val="1"/>
       </w:pPr>
-      <w:bookmarkStart w:id="6" w:name="参考文献"/>
-      <w:bookmarkStart w:id="7" w:name="_Toc179309784"/>
-      <w:bookmarkEnd w:id="4"/>
+      <w:bookmarkStart w:id="6" w:name="_Toc179309784"/>
+      <w:bookmarkStart w:id="7" w:name="参考文献"/>
+      <w:bookmarkEnd w:id="5"/>
       <w:r>
         <w:t>参考文献</w:t>
       </w:r>
-      <w:bookmarkEnd w:id="7"/>
+      <w:bookmarkEnd w:id="6"/>
     </w:p>
     <w:p>
       <w:pPr>
@@ -22130,7 +21886,7 @@
         </w:rPr>
         <w:t>),2015,(01):12-15.</w:t>
       </w:r>
-      <w:bookmarkEnd w:id="6"/>
+      <w:bookmarkEnd w:id="7"/>
     </w:p>
     <w:sectPr>
       <w:headerReference w:type="even" r:id="rId7"/>
@@ -22237,7 +21993,6 @@
     <w:pPr>
       <w:pStyle w:val="ae"/>
       <w:rPr>
-        <w:rFonts w:hint="eastAsia"/>
         <w:lang w:eastAsia="zh-CN"/>
       </w:rPr>
     </w:pPr>
@@ -22248,7 +22003,6 @@
       </w:rPr>
       <w:t>公众号：</w:t>
     </w:r>
-    <w:proofErr w:type="spellStart"/>
     <w:r>
       <w:rPr>
         <w:rFonts w:hint="eastAsia"/>
@@ -22256,7 +22010,6 @@
       </w:rPr>
       <w:t>lzc</w:t>
     </w:r>
-    <w:proofErr w:type="spellEnd"/>
     <w:r>
       <w:rPr>
         <w:rFonts w:hint="eastAsia"/>

</xml_diff>